<commit_message>
finalizando capítulo 2 parte 2
</commit_message>
<xml_diff>
--- a/Entity Framework Core parte 2.docx
+++ b/Entity Framework Core parte 2.docx
@@ -335,6 +335,7 @@
         <w:t xml:space="preserve"> a incluiu em seu modelo de dados (via snapshot). No momento em que o método </w:t>
       </w:r>
       <w:proofErr w:type="spellStart"/>
+      <w:proofErr w:type="gramStart"/>
       <w:r>
         <w:rPr>
           <w:rFonts w:ascii="Arial" w:hAnsi="Arial" w:cs="Arial"/>
@@ -350,7 +351,16 @@
           <w:sz w:val="24"/>
           <w:szCs w:val="24"/>
         </w:rPr>
-        <w:t xml:space="preserve">() foi chamado, o modelo foi validado, e uma de suas regras (no caso a restrição </w:t>
+        <w:t>(</w:t>
+      </w:r>
+      <w:proofErr w:type="gramEnd"/>
+      <w:r>
+        <w:rPr>
+          <w:rFonts w:ascii="Arial" w:hAnsi="Arial" w:cs="Arial"/>
+          <w:sz w:val="24"/>
+          <w:szCs w:val="24"/>
+        </w:rPr>
+        <w:t xml:space="preserve">) foi chamado, o modelo foi validado, e uma de suas regras (no caso a restrição </w:t>
       </w:r>
       <w:proofErr w:type="spellStart"/>
       <w:r>
@@ -370,6 +380,174 @@
         </w:rPr>
         <w:t>) não foi cumprida, levando ao lançamento da exceção.</w:t>
       </w:r>
+    </w:p>
+    <w:p>
+      <w:pPr>
+        <w:pStyle w:val="PargrafodaLista"/>
+        <w:numPr>
+          <w:ilvl w:val="0"/>
+          <w:numId w:val="1"/>
+        </w:numPr>
+        <w:rPr>
+          <w:rFonts w:ascii="Arial" w:hAnsi="Arial" w:cs="Arial"/>
+          <w:sz w:val="24"/>
+          <w:szCs w:val="24"/>
+        </w:rPr>
+      </w:pPr>
+      <w:r>
+        <w:rPr>
+          <w:rFonts w:ascii="Arial" w:hAnsi="Arial" w:cs="Arial"/>
+          <w:sz w:val="24"/>
+          <w:szCs w:val="24"/>
+        </w:rPr>
+        <w:t>Classificação indicativa de filmes:</w:t>
+      </w:r>
+    </w:p>
+    <w:p>
+      <w:pPr>
+        <w:pStyle w:val="PargrafodaLista"/>
+        <w:numPr>
+          <w:ilvl w:val="1"/>
+          <w:numId w:val="1"/>
+        </w:numPr>
+        <w:rPr>
+          <w:rFonts w:ascii="Arial" w:hAnsi="Arial" w:cs="Arial"/>
+          <w:sz w:val="24"/>
+          <w:szCs w:val="24"/>
+        </w:rPr>
+      </w:pPr>
+      <w:proofErr w:type="spellStart"/>
+      <w:r>
+        <w:rPr>
+          <w:rFonts w:ascii="Arial" w:hAnsi="Arial" w:cs="Arial"/>
+          <w:b/>
+          <w:bCs/>
+          <w:sz w:val="24"/>
+          <w:szCs w:val="24"/>
+        </w:rPr>
+        <w:t>Entity</w:t>
+      </w:r>
+      <w:proofErr w:type="spellEnd"/>
+      <w:r>
+        <w:rPr>
+          <w:rFonts w:ascii="Arial" w:hAnsi="Arial" w:cs="Arial"/>
+          <w:sz w:val="24"/>
+          <w:szCs w:val="24"/>
+        </w:rPr>
+        <w:t xml:space="preserve"> não dá suporte nativo a restrições do tipo </w:t>
+      </w:r>
+      <w:r>
+        <w:rPr>
+          <w:rFonts w:ascii="Arial" w:hAnsi="Arial" w:cs="Arial"/>
+          <w:b/>
+          <w:bCs/>
+          <w:sz w:val="24"/>
+          <w:szCs w:val="24"/>
+        </w:rPr>
+        <w:t>CHECK</w:t>
+      </w:r>
+      <w:r>
+        <w:rPr>
+          <w:rFonts w:ascii="Arial" w:hAnsi="Arial" w:cs="Arial"/>
+          <w:sz w:val="24"/>
+          <w:szCs w:val="24"/>
+        </w:rPr>
+        <w:t xml:space="preserve"> e aprendeu a criá-las usando o recurso de </w:t>
+      </w:r>
+      <w:proofErr w:type="spellStart"/>
+      <w:r>
+        <w:rPr>
+          <w:rFonts w:ascii="Arial" w:hAnsi="Arial" w:cs="Arial"/>
+          <w:b/>
+          <w:bCs/>
+          <w:sz w:val="24"/>
+          <w:szCs w:val="24"/>
+        </w:rPr>
+        <w:t>Migrations</w:t>
+      </w:r>
+      <w:proofErr w:type="spellEnd"/>
+      <w:r>
+        <w:rPr>
+          <w:rFonts w:ascii="Arial" w:hAnsi="Arial" w:cs="Arial"/>
+          <w:sz w:val="24"/>
+          <w:szCs w:val="24"/>
+        </w:rPr>
+        <w:t xml:space="preserve"> do </w:t>
+      </w:r>
+      <w:r>
+        <w:rPr>
+          <w:rFonts w:ascii="Arial" w:hAnsi="Arial" w:cs="Arial"/>
+          <w:b/>
+          <w:bCs/>
+          <w:sz w:val="24"/>
+          <w:szCs w:val="24"/>
+        </w:rPr>
+        <w:t>EF Core</w:t>
+      </w:r>
+      <w:r>
+        <w:rPr>
+          <w:rFonts w:ascii="Arial" w:hAnsi="Arial" w:cs="Arial"/>
+          <w:sz w:val="24"/>
+          <w:szCs w:val="24"/>
+        </w:rPr>
+        <w:t xml:space="preserve">, através do método </w:t>
+      </w:r>
+      <w:proofErr w:type="spellStart"/>
+      <w:proofErr w:type="gramStart"/>
+      <w:r>
+        <w:rPr>
+          <w:rFonts w:ascii="Arial" w:hAnsi="Arial" w:cs="Arial"/>
+          <w:b/>
+          <w:bCs/>
+          <w:sz w:val="24"/>
+          <w:szCs w:val="24"/>
+        </w:rPr>
+        <w:t>Sql</w:t>
+      </w:r>
+      <w:proofErr w:type="spellEnd"/>
+      <w:r>
+        <w:rPr>
+          <w:rFonts w:ascii="Arial" w:hAnsi="Arial" w:cs="Arial"/>
+          <w:b/>
+          <w:bCs/>
+          <w:sz w:val="24"/>
+          <w:szCs w:val="24"/>
+        </w:rPr>
+        <w:t>(</w:t>
+      </w:r>
+      <w:proofErr w:type="gramEnd"/>
+      <w:r>
+        <w:rPr>
+          <w:rFonts w:ascii="Arial" w:hAnsi="Arial" w:cs="Arial"/>
+          <w:b/>
+          <w:bCs/>
+          <w:sz w:val="24"/>
+          <w:szCs w:val="24"/>
+        </w:rPr>
+        <w:t>)</w:t>
+      </w:r>
+      <w:r>
+        <w:rPr>
+          <w:rFonts w:ascii="Arial" w:hAnsi="Arial" w:cs="Arial"/>
+          <w:sz w:val="24"/>
+          <w:szCs w:val="24"/>
+        </w:rPr>
+        <w:t>.</w:t>
+      </w:r>
+    </w:p>
+    <w:p>
+      <w:pPr>
+        <w:pStyle w:val="PargrafodaLista"/>
+        <w:numPr>
+          <w:ilvl w:val="1"/>
+          <w:numId w:val="1"/>
+        </w:numPr>
+        <w:rPr>
+          <w:rFonts w:ascii="Arial" w:hAnsi="Arial" w:cs="Arial"/>
+          <w:sz w:val="24"/>
+          <w:szCs w:val="24"/>
+        </w:rPr>
+      </w:pPr>
     </w:p>
     <w:sectPr>
       <w:pgSz w:w="11906" w:h="16838"/>

</xml_diff>

<commit_message>
finalizando capítulo 3 parte 2
</commit_message>
<xml_diff>
--- a/Entity Framework Core parte 2.docx
+++ b/Entity Framework Core parte 2.docx
@@ -533,6 +533,174 @@
           <w:szCs w:val="24"/>
         </w:rPr>
         <w:t>.</w:t>
+      </w:r>
+    </w:p>
+    <w:p>
+      <w:pPr>
+        <w:pStyle w:val="PargrafodaLista"/>
+        <w:numPr>
+          <w:ilvl w:val="1"/>
+          <w:numId w:val="1"/>
+        </w:numPr>
+        <w:rPr>
+          <w:rFonts w:ascii="Arial" w:hAnsi="Arial" w:cs="Arial"/>
+          <w:sz w:val="24"/>
+          <w:szCs w:val="24"/>
+        </w:rPr>
+      </w:pPr>
+      <w:r>
+        <w:rPr>
+          <w:rFonts w:ascii="Arial" w:hAnsi="Arial" w:cs="Arial"/>
+          <w:sz w:val="24"/>
+          <w:szCs w:val="24"/>
+        </w:rPr>
+        <w:t xml:space="preserve">Por convenção, todas as propriedades públicas com um </w:t>
+      </w:r>
+      <w:proofErr w:type="spellStart"/>
+      <w:r>
+        <w:rPr>
+          <w:rFonts w:ascii="Arial" w:hAnsi="Arial" w:cs="Arial"/>
+          <w:b/>
+          <w:bCs/>
+          <w:sz w:val="24"/>
+          <w:szCs w:val="24"/>
+        </w:rPr>
+        <w:t>getter</w:t>
+      </w:r>
+      <w:proofErr w:type="spellEnd"/>
+      <w:r>
+        <w:rPr>
+          <w:rFonts w:ascii="Arial" w:hAnsi="Arial" w:cs="Arial"/>
+          <w:sz w:val="24"/>
+          <w:szCs w:val="24"/>
+        </w:rPr>
+        <w:t xml:space="preserve"> e um </w:t>
+      </w:r>
+      <w:proofErr w:type="spellStart"/>
+      <w:r>
+        <w:rPr>
+          <w:rFonts w:ascii="Arial" w:hAnsi="Arial" w:cs="Arial"/>
+          <w:b/>
+          <w:bCs/>
+          <w:sz w:val="24"/>
+          <w:szCs w:val="24"/>
+        </w:rPr>
+        <w:t>setter</w:t>
+      </w:r>
+      <w:proofErr w:type="spellEnd"/>
+      <w:r>
+        <w:rPr>
+          <w:rFonts w:ascii="Arial" w:hAnsi="Arial" w:cs="Arial"/>
+          <w:sz w:val="24"/>
+          <w:szCs w:val="24"/>
+        </w:rPr>
+        <w:t xml:space="preserve"> serão incluídas no modelo.</w:t>
+      </w:r>
+      <w:r>
+        <w:rPr>
+          <w:rFonts w:ascii="Arial" w:hAnsi="Arial" w:cs="Arial"/>
+          <w:sz w:val="24"/>
+          <w:szCs w:val="24"/>
+        </w:rPr>
+        <w:t xml:space="preserve"> </w:t>
+      </w:r>
+      <w:r>
+        <w:rPr>
+          <w:rFonts w:ascii="Arial" w:hAnsi="Arial" w:cs="Arial"/>
+          <w:sz w:val="24"/>
+          <w:szCs w:val="24"/>
+        </w:rPr>
+        <w:t>Propriedades específicas podem ser excluídas da seguinte maneira:</w:t>
+      </w:r>
+      <w:r>
+        <w:rPr>
+          <w:rFonts w:ascii="Arial" w:hAnsi="Arial" w:cs="Arial"/>
+          <w:sz w:val="24"/>
+          <w:szCs w:val="24"/>
+        </w:rPr>
+        <w:t xml:space="preserve"> (</w:t>
+      </w:r>
+      <w:hyperlink r:id="rId5" w:history="1">
+        <w:r>
+          <w:rPr>
+            <w:rStyle w:val="Hyperlink"/>
+            <w:rFonts w:ascii="Arial" w:hAnsi="Arial" w:cs="Arial"/>
+            <w:sz w:val="24"/>
+            <w:szCs w:val="24"/>
+          </w:rPr>
+          <w:t>https://docs.microsoft.com/pt-br/ef/core/modeling/entity-properties?tabs=fluent-api%2Cwithout-nrt</w:t>
+        </w:r>
+      </w:hyperlink>
+      <w:r>
+        <w:rPr>
+          <w:rFonts w:ascii="Arial" w:hAnsi="Arial" w:cs="Arial"/>
+          <w:sz w:val="24"/>
+          <w:szCs w:val="24"/>
+        </w:rPr>
+        <w:t>)</w:t>
+      </w:r>
+    </w:p>
+    <w:p>
+      <w:pPr>
+        <w:pStyle w:val="PargrafodaLista"/>
+        <w:ind w:left="1440"/>
+        <w:rPr>
+          <w:rFonts w:ascii="Arial" w:hAnsi="Arial" w:cs="Arial"/>
+          <w:sz w:val="24"/>
+          <w:szCs w:val="24"/>
+        </w:rPr>
+      </w:pPr>
+    </w:p>
+    <w:p>
+      <w:pPr>
+        <w:jc w:val="center"/>
+        <w:rPr>
+          <w:rFonts w:ascii="Arial" w:hAnsi="Arial" w:cs="Arial"/>
+          <w:sz w:val="24"/>
+          <w:szCs w:val="24"/>
+        </w:rPr>
+      </w:pPr>
+      <w:r>
+        <w:rPr>
+          <w:rFonts w:ascii="Arial" w:hAnsi="Arial" w:cs="Arial"/>
+          <w:sz w:val="24"/>
+          <w:szCs w:val="24"/>
+        </w:rPr>
+        <w:drawing>
+          <wp:inline distT="0" distB="0" distL="0" distR="0" wp14:anchorId="34F655A6" wp14:editId="0268E41A">
+            <wp:extent cx="6645910" cy="1511300"/>
+            <wp:effectExtent l="0" t="0" r="2540" b="0"/>
+            <wp:docPr id="1" name="Imagem 1"/>
+            <wp:cNvGraphicFramePr>
+              <a:graphicFrameLocks xmlns:a="http://schemas.openxmlformats.org/drawingml/2006/main" noChangeAspect="1"/>
+            </wp:cNvGraphicFramePr>
+            <a:graphic xmlns:a="http://schemas.openxmlformats.org/drawingml/2006/main">
+              <a:graphicData uri="http://schemas.openxmlformats.org/drawingml/2006/picture">
+                <pic:pic xmlns:pic="http://schemas.openxmlformats.org/drawingml/2006/picture">
+                  <pic:nvPicPr>
+                    <pic:cNvPr id="1" name=""/>
+                    <pic:cNvPicPr/>
+                  </pic:nvPicPr>
+                  <pic:blipFill>
+                    <a:blip r:embed="rId6"/>
+                    <a:stretch>
+                      <a:fillRect/>
+                    </a:stretch>
+                  </pic:blipFill>
+                  <pic:spPr>
+                    <a:xfrm>
+                      <a:off x="0" y="0"/>
+                      <a:ext cx="6645910" cy="1511300"/>
+                    </a:xfrm>
+                    <a:prstGeom prst="rect">
+                      <a:avLst/>
+                    </a:prstGeom>
+                  </pic:spPr>
+                </pic:pic>
+              </a:graphicData>
+            </a:graphic>
+          </wp:inline>
+        </w:drawing>
       </w:r>
     </w:p>
     <w:p>
@@ -1117,6 +1285,29 @@
       <w:contextualSpacing/>
     </w:pPr>
   </w:style>
+  <w:style w:type="character" w:styleId="Hyperlink">
+    <w:name w:val="Hyperlink"/>
+    <w:basedOn w:val="Fontepargpadro"/>
+    <w:uiPriority w:val="99"/>
+    <w:unhideWhenUsed/>
+    <w:rsid w:val="003F12A8"/>
+    <w:rPr>
+      <w:color w:val="0563C1" w:themeColor="hyperlink"/>
+      <w:u w:val="single"/>
+    </w:rPr>
+  </w:style>
+  <w:style w:type="character" w:styleId="MenoPendente">
+    <w:name w:val="Unresolved Mention"/>
+    <w:basedOn w:val="Fontepargpadro"/>
+    <w:uiPriority w:val="99"/>
+    <w:semiHidden/>
+    <w:unhideWhenUsed/>
+    <w:rsid w:val="003F12A8"/>
+    <w:rPr>
+      <w:color w:val="605E5C"/>
+      <w:shd w:val="clear" w:color="auto" w:fill="E1DFDD"/>
+    </w:rPr>
+  </w:style>
 </w:styles>
 </file>
 

</xml_diff>

<commit_message>
finalizando capítulo 4 parte 2
</commit_message>
<xml_diff>
--- a/Entity Framework Core parte 2.docx
+++ b/Entity Framework Core parte 2.docx
@@ -707,6 +707,536 @@
       <w:pPr>
         <w:pStyle w:val="PargrafodaLista"/>
         <w:numPr>
+          <w:ilvl w:val="0"/>
+          <w:numId w:val="1"/>
+        </w:numPr>
+        <w:rPr>
+          <w:rFonts w:ascii="Arial" w:hAnsi="Arial" w:cs="Arial"/>
+          <w:sz w:val="24"/>
+          <w:szCs w:val="24"/>
+        </w:rPr>
+      </w:pPr>
+      <w:r>
+        <w:rPr>
+          <w:rFonts w:ascii="Arial" w:hAnsi="Arial" w:cs="Arial"/>
+          <w:sz w:val="24"/>
+          <w:szCs w:val="24"/>
+        </w:rPr>
+        <w:t>Mapeando herança:</w:t>
+      </w:r>
+    </w:p>
+    <w:p>
+      <w:pPr>
+        <w:pStyle w:val="PargrafodaLista"/>
+        <w:numPr>
+          <w:ilvl w:val="1"/>
+          <w:numId w:val="1"/>
+        </w:numPr>
+        <w:rPr>
+          <w:rFonts w:ascii="Arial" w:hAnsi="Arial" w:cs="Arial"/>
+          <w:sz w:val="24"/>
+          <w:szCs w:val="24"/>
+        </w:rPr>
+      </w:pPr>
+      <w:r>
+        <w:rPr>
+          <w:rFonts w:ascii="Arial" w:hAnsi="Arial" w:cs="Arial"/>
+          <w:sz w:val="24"/>
+          <w:szCs w:val="24"/>
+        </w:rPr>
+        <w:t xml:space="preserve">As convenções do </w:t>
+      </w:r>
+      <w:proofErr w:type="spellStart"/>
+      <w:r>
+        <w:rPr>
+          <w:rFonts w:ascii="Arial" w:hAnsi="Arial" w:cs="Arial"/>
+          <w:b/>
+          <w:bCs/>
+          <w:sz w:val="24"/>
+          <w:szCs w:val="24"/>
+        </w:rPr>
+        <w:t>Entity</w:t>
+      </w:r>
+      <w:proofErr w:type="spellEnd"/>
+      <w:r>
+        <w:rPr>
+          <w:rFonts w:ascii="Arial" w:hAnsi="Arial" w:cs="Arial"/>
+          <w:sz w:val="24"/>
+          <w:szCs w:val="24"/>
+        </w:rPr>
+        <w:t xml:space="preserve"> para mapeamento de herança, são as seguintes:</w:t>
+      </w:r>
+    </w:p>
+    <w:p>
+      <w:pPr>
+        <w:pStyle w:val="PargrafodaLista"/>
+        <w:numPr>
+          <w:ilvl w:val="2"/>
+          <w:numId w:val="1"/>
+        </w:numPr>
+        <w:rPr>
+          <w:rFonts w:ascii="Arial" w:hAnsi="Arial" w:cs="Arial"/>
+          <w:sz w:val="24"/>
+          <w:szCs w:val="24"/>
+        </w:rPr>
+      </w:pPr>
+      <w:r>
+        <w:rPr>
+          <w:rFonts w:ascii="Arial" w:hAnsi="Arial" w:cs="Arial"/>
+          <w:b/>
+          <w:bCs/>
+          <w:sz w:val="24"/>
+          <w:szCs w:val="24"/>
+        </w:rPr>
+        <w:t>TPH</w:t>
+      </w:r>
+      <w:r>
+        <w:rPr>
+          <w:rFonts w:ascii="Arial" w:hAnsi="Arial" w:cs="Arial"/>
+          <w:sz w:val="24"/>
+          <w:szCs w:val="24"/>
+        </w:rPr>
+        <w:t xml:space="preserve">, ou </w:t>
+      </w:r>
+      <w:proofErr w:type="spellStart"/>
+      <w:r>
+        <w:rPr>
+          <w:rFonts w:ascii="Arial" w:hAnsi="Arial" w:cs="Arial"/>
+          <w:b/>
+          <w:bCs/>
+          <w:i/>
+          <w:iCs/>
+          <w:sz w:val="24"/>
+          <w:szCs w:val="24"/>
+        </w:rPr>
+        <w:t>Table</w:t>
+      </w:r>
+      <w:proofErr w:type="spellEnd"/>
+      <w:r>
+        <w:rPr>
+          <w:rFonts w:ascii="Arial" w:hAnsi="Arial" w:cs="Arial"/>
+          <w:b/>
+          <w:bCs/>
+          <w:i/>
+          <w:iCs/>
+          <w:sz w:val="24"/>
+          <w:szCs w:val="24"/>
+        </w:rPr>
+        <w:t xml:space="preserve"> Per </w:t>
+      </w:r>
+      <w:proofErr w:type="spellStart"/>
+      <w:r>
+        <w:rPr>
+          <w:rFonts w:ascii="Arial" w:hAnsi="Arial" w:cs="Arial"/>
+          <w:b/>
+          <w:bCs/>
+          <w:i/>
+          <w:iCs/>
+          <w:sz w:val="24"/>
+          <w:szCs w:val="24"/>
+        </w:rPr>
+        <w:t>Hierarchy</w:t>
+      </w:r>
+      <w:proofErr w:type="spellEnd"/>
+      <w:r>
+        <w:rPr>
+          <w:rFonts w:ascii="Arial" w:hAnsi="Arial" w:cs="Arial"/>
+          <w:sz w:val="24"/>
+          <w:szCs w:val="24"/>
+        </w:rPr>
+        <w:t>:</w:t>
+      </w:r>
+    </w:p>
+    <w:p>
+      <w:pPr>
+        <w:pStyle w:val="PargrafodaLista"/>
+        <w:numPr>
+          <w:ilvl w:val="3"/>
+          <w:numId w:val="1"/>
+        </w:numPr>
+        <w:rPr>
+          <w:rFonts w:ascii="Arial" w:hAnsi="Arial" w:cs="Arial"/>
+          <w:sz w:val="24"/>
+          <w:szCs w:val="24"/>
+        </w:rPr>
+      </w:pPr>
+      <w:r>
+        <w:rPr>
+          <w:rFonts w:ascii="Arial" w:hAnsi="Arial" w:cs="Arial"/>
+          <w:sz w:val="24"/>
+          <w:szCs w:val="24"/>
+        </w:rPr>
+        <w:t>No qual é criada apenas uma tabela por hierarquia. Será selecionada a classe mais ancestral, e criada uma tabela que incorpore todas as colunas de seus descendentes. Além disso, será criada mais uma coluna, para discriminar a origem de determinado registro.</w:t>
+      </w:r>
+    </w:p>
+    <w:p>
+      <w:pPr>
+        <w:pStyle w:val="PargrafodaLista"/>
+        <w:numPr>
+          <w:ilvl w:val="2"/>
+          <w:numId w:val="1"/>
+        </w:numPr>
+        <w:rPr>
+          <w:rFonts w:ascii="Arial" w:hAnsi="Arial" w:cs="Arial"/>
+          <w:sz w:val="24"/>
+          <w:szCs w:val="24"/>
+        </w:rPr>
+      </w:pPr>
+      <w:r>
+        <w:rPr>
+          <w:rFonts w:ascii="Arial" w:hAnsi="Arial" w:cs="Arial"/>
+          <w:b/>
+          <w:bCs/>
+          <w:sz w:val="24"/>
+          <w:szCs w:val="24"/>
+        </w:rPr>
+        <w:t>TPC</w:t>
+      </w:r>
+      <w:r>
+        <w:rPr>
+          <w:rFonts w:ascii="Arial" w:hAnsi="Arial" w:cs="Arial"/>
+          <w:sz w:val="24"/>
+          <w:szCs w:val="24"/>
+        </w:rPr>
+        <w:t xml:space="preserve">, ou </w:t>
+      </w:r>
+      <w:proofErr w:type="spellStart"/>
+      <w:r>
+        <w:rPr>
+          <w:rFonts w:ascii="Arial" w:hAnsi="Arial" w:cs="Arial"/>
+          <w:b/>
+          <w:bCs/>
+          <w:i/>
+          <w:iCs/>
+          <w:sz w:val="24"/>
+          <w:szCs w:val="24"/>
+        </w:rPr>
+        <w:t>Table</w:t>
+      </w:r>
+      <w:proofErr w:type="spellEnd"/>
+      <w:r>
+        <w:rPr>
+          <w:rFonts w:ascii="Arial" w:hAnsi="Arial" w:cs="Arial"/>
+          <w:b/>
+          <w:bCs/>
+          <w:i/>
+          <w:iCs/>
+          <w:sz w:val="24"/>
+          <w:szCs w:val="24"/>
+        </w:rPr>
+        <w:t xml:space="preserve"> Per Concrete </w:t>
+      </w:r>
+      <w:proofErr w:type="spellStart"/>
+      <w:r>
+        <w:rPr>
+          <w:rFonts w:ascii="Arial" w:hAnsi="Arial" w:cs="Arial"/>
+          <w:b/>
+          <w:bCs/>
+          <w:i/>
+          <w:iCs/>
+          <w:sz w:val="24"/>
+          <w:szCs w:val="24"/>
+        </w:rPr>
+        <w:t>Type</w:t>
+      </w:r>
+      <w:proofErr w:type="spellEnd"/>
+      <w:r>
+        <w:rPr>
+          <w:rFonts w:ascii="Arial" w:hAnsi="Arial" w:cs="Arial"/>
+          <w:sz w:val="24"/>
+          <w:szCs w:val="24"/>
+        </w:rPr>
+        <w:t>:</w:t>
+      </w:r>
+    </w:p>
+    <w:p>
+      <w:pPr>
+        <w:pStyle w:val="PargrafodaLista"/>
+        <w:numPr>
+          <w:ilvl w:val="3"/>
+          <w:numId w:val="1"/>
+        </w:numPr>
+        <w:rPr>
+          <w:rFonts w:ascii="Arial" w:hAnsi="Arial" w:cs="Arial"/>
+          <w:sz w:val="24"/>
+          <w:szCs w:val="24"/>
+        </w:rPr>
+      </w:pPr>
+      <w:r>
+        <w:rPr>
+          <w:rFonts w:ascii="Arial" w:hAnsi="Arial" w:cs="Arial"/>
+          <w:sz w:val="24"/>
+          <w:szCs w:val="24"/>
+        </w:rPr>
+        <w:t>C</w:t>
+      </w:r>
+      <w:r>
+        <w:rPr>
+          <w:rFonts w:ascii="Arial" w:hAnsi="Arial" w:cs="Arial"/>
+          <w:sz w:val="24"/>
+          <w:szCs w:val="24"/>
+        </w:rPr>
+        <w:t>ria uma tabela para cada classe concreta. Este método identifica as classes filhas e cria uma tabela para cada uma delas.</w:t>
+      </w:r>
+    </w:p>
+    <w:p>
+      <w:pPr>
+        <w:pStyle w:val="PargrafodaLista"/>
+        <w:numPr>
+          <w:ilvl w:val="2"/>
+          <w:numId w:val="1"/>
+        </w:numPr>
+        <w:rPr>
+          <w:rFonts w:ascii="Arial" w:hAnsi="Arial" w:cs="Arial"/>
+          <w:sz w:val="24"/>
+          <w:szCs w:val="24"/>
+        </w:rPr>
+      </w:pPr>
+      <w:r>
+        <w:rPr>
+          <w:rFonts w:ascii="Arial" w:hAnsi="Arial" w:cs="Arial"/>
+          <w:b/>
+          <w:bCs/>
+          <w:sz w:val="24"/>
+          <w:szCs w:val="24"/>
+        </w:rPr>
+        <w:t>TPT</w:t>
+      </w:r>
+      <w:r>
+        <w:rPr>
+          <w:rFonts w:ascii="Arial" w:hAnsi="Arial" w:cs="Arial"/>
+          <w:sz w:val="24"/>
+          <w:szCs w:val="24"/>
+        </w:rPr>
+        <w:t xml:space="preserve">, ou </w:t>
+      </w:r>
+      <w:proofErr w:type="spellStart"/>
+      <w:r>
+        <w:rPr>
+          <w:rFonts w:ascii="Arial" w:hAnsi="Arial" w:cs="Arial"/>
+          <w:b/>
+          <w:bCs/>
+          <w:i/>
+          <w:iCs/>
+          <w:sz w:val="24"/>
+          <w:szCs w:val="24"/>
+        </w:rPr>
+        <w:t>Table</w:t>
+      </w:r>
+      <w:proofErr w:type="spellEnd"/>
+      <w:r>
+        <w:rPr>
+          <w:rFonts w:ascii="Arial" w:hAnsi="Arial" w:cs="Arial"/>
+          <w:b/>
+          <w:bCs/>
+          <w:i/>
+          <w:iCs/>
+          <w:sz w:val="24"/>
+          <w:szCs w:val="24"/>
+        </w:rPr>
+        <w:t xml:space="preserve"> Per </w:t>
+      </w:r>
+      <w:proofErr w:type="spellStart"/>
+      <w:r>
+        <w:rPr>
+          <w:rFonts w:ascii="Arial" w:hAnsi="Arial" w:cs="Arial"/>
+          <w:b/>
+          <w:bCs/>
+          <w:i/>
+          <w:iCs/>
+          <w:sz w:val="24"/>
+          <w:szCs w:val="24"/>
+        </w:rPr>
+        <w:t>Type</w:t>
+      </w:r>
+      <w:proofErr w:type="spellEnd"/>
+      <w:r>
+        <w:rPr>
+          <w:rFonts w:ascii="Arial" w:hAnsi="Arial" w:cs="Arial"/>
+          <w:sz w:val="24"/>
+          <w:szCs w:val="24"/>
+        </w:rPr>
+        <w:t>:</w:t>
+      </w:r>
+    </w:p>
+    <w:p>
+      <w:pPr>
+        <w:pStyle w:val="PargrafodaLista"/>
+        <w:numPr>
+          <w:ilvl w:val="3"/>
+          <w:numId w:val="1"/>
+        </w:numPr>
+        <w:rPr>
+          <w:rFonts w:ascii="Arial" w:hAnsi="Arial" w:cs="Arial"/>
+          <w:sz w:val="24"/>
+          <w:szCs w:val="24"/>
+        </w:rPr>
+      </w:pPr>
+      <w:r>
+        <w:rPr>
+          <w:rFonts w:ascii="Arial" w:hAnsi="Arial" w:cs="Arial"/>
+          <w:sz w:val="24"/>
+          <w:szCs w:val="24"/>
+        </w:rPr>
+        <w:t>É</w:t>
+      </w:r>
+      <w:r>
+        <w:rPr>
+          <w:rFonts w:ascii="Arial" w:hAnsi="Arial" w:cs="Arial"/>
+          <w:sz w:val="24"/>
+          <w:szCs w:val="24"/>
+        </w:rPr>
+        <w:t xml:space="preserve"> criada uma tabela para todos os tipos, ou seja, todos aqueles que fazem parte da hierarquia terão uma.</w:t>
+      </w:r>
+    </w:p>
+    <w:p>
+      <w:pPr>
+        <w:pStyle w:val="PargrafodaLista"/>
+        <w:numPr>
+          <w:ilvl w:val="1"/>
+          <w:numId w:val="1"/>
+        </w:numPr>
+        <w:rPr>
+          <w:rFonts w:ascii="Arial" w:hAnsi="Arial" w:cs="Arial"/>
+          <w:sz w:val="24"/>
+          <w:szCs w:val="24"/>
+        </w:rPr>
+      </w:pPr>
+      <w:r>
+        <w:rPr>
+          <w:rFonts w:ascii="Arial" w:hAnsi="Arial" w:cs="Arial"/>
+          <w:sz w:val="24"/>
+          <w:szCs w:val="24"/>
+        </w:rPr>
+        <w:t xml:space="preserve">O </w:t>
+      </w:r>
+      <w:r>
+        <w:rPr>
+          <w:rFonts w:ascii="Arial" w:hAnsi="Arial" w:cs="Arial"/>
+          <w:b/>
+          <w:bCs/>
+          <w:sz w:val="24"/>
+          <w:szCs w:val="24"/>
+        </w:rPr>
+        <w:t>EF</w:t>
+      </w:r>
+      <w:r>
+        <w:rPr>
+          <w:rFonts w:ascii="Arial" w:hAnsi="Arial" w:cs="Arial"/>
+          <w:sz w:val="24"/>
+          <w:szCs w:val="24"/>
+        </w:rPr>
+        <w:t xml:space="preserve"> Core ainda </w:t>
+      </w:r>
+      <w:r>
+        <w:rPr>
+          <w:rFonts w:ascii="Arial" w:hAnsi="Arial" w:cs="Arial"/>
+          <w:b/>
+          <w:bCs/>
+          <w:sz w:val="24"/>
+          <w:szCs w:val="24"/>
+        </w:rPr>
+        <w:t>NÃO</w:t>
+      </w:r>
+      <w:r>
+        <w:rPr>
+          <w:rFonts w:ascii="Arial" w:hAnsi="Arial" w:cs="Arial"/>
+          <w:sz w:val="24"/>
+          <w:szCs w:val="24"/>
+        </w:rPr>
+        <w:t xml:space="preserve"> suporta o segundo e terceiro padrões, ou seja, o </w:t>
+      </w:r>
+      <w:r>
+        <w:rPr>
+          <w:rFonts w:ascii="Arial" w:hAnsi="Arial" w:cs="Arial"/>
+          <w:b/>
+          <w:bCs/>
+          <w:sz w:val="24"/>
+          <w:szCs w:val="24"/>
+        </w:rPr>
+        <w:t>TPC</w:t>
+      </w:r>
+      <w:r>
+        <w:rPr>
+          <w:rFonts w:ascii="Arial" w:hAnsi="Arial" w:cs="Arial"/>
+          <w:sz w:val="24"/>
+          <w:szCs w:val="24"/>
+        </w:rPr>
+        <w:t xml:space="preserve"> e </w:t>
+      </w:r>
+      <w:r>
+        <w:rPr>
+          <w:rFonts w:ascii="Arial" w:hAnsi="Arial" w:cs="Arial"/>
+          <w:b/>
+          <w:bCs/>
+          <w:sz w:val="24"/>
+          <w:szCs w:val="24"/>
+        </w:rPr>
+        <w:t>TPT</w:t>
+      </w:r>
+      <w:r>
+        <w:rPr>
+          <w:rFonts w:ascii="Arial" w:hAnsi="Arial" w:cs="Arial"/>
+          <w:sz w:val="24"/>
+          <w:szCs w:val="24"/>
+        </w:rPr>
+        <w:t xml:space="preserve">. Dentro de uma hierarquia, ele trabalhará somente com o </w:t>
+      </w:r>
+      <w:r>
+        <w:rPr>
+          <w:rFonts w:ascii="Arial" w:hAnsi="Arial" w:cs="Arial"/>
+          <w:b/>
+          <w:bCs/>
+          <w:sz w:val="24"/>
+          <w:szCs w:val="24"/>
+        </w:rPr>
+        <w:t>TPH</w:t>
+      </w:r>
+      <w:r>
+        <w:rPr>
+          <w:rFonts w:ascii="Arial" w:hAnsi="Arial" w:cs="Arial"/>
+          <w:sz w:val="24"/>
+          <w:szCs w:val="24"/>
+        </w:rPr>
+        <w:t>, criando uma única tabela.</w:t>
+      </w:r>
+    </w:p>
+    <w:p>
+      <w:pPr>
+        <w:rPr>
+          <w:rFonts w:ascii="Arial" w:hAnsi="Arial" w:cs="Arial"/>
+          <w:sz w:val="24"/>
+          <w:szCs w:val="24"/>
+        </w:rPr>
+      </w:pPr>
+    </w:p>
+    <w:p>
+      <w:pPr>
+        <w:pStyle w:val="PargrafodaLista"/>
+        <w:numPr>
+          <w:ilvl w:val="0"/>
+          <w:numId w:val="1"/>
+        </w:numPr>
+        <w:rPr>
+          <w:rFonts w:ascii="Arial" w:hAnsi="Arial" w:cs="Arial"/>
+          <w:sz w:val="24"/>
+          <w:szCs w:val="24"/>
+        </w:rPr>
+      </w:pPr>
+      <w:r>
+        <w:rPr>
+          <w:rFonts w:ascii="Arial" w:hAnsi="Arial" w:cs="Arial"/>
+          <w:sz w:val="24"/>
+          <w:szCs w:val="24"/>
+        </w:rPr>
+        <w:lastRenderedPageBreak/>
+        <w:t>Assumindo o controle da geração do SQL:</w:t>
+      </w:r>
+    </w:p>
+    <w:p>
+      <w:pPr>
+        <w:pStyle w:val="PargrafodaLista"/>
+        <w:numPr>
           <w:ilvl w:val="1"/>
           <w:numId w:val="1"/>
         </w:numPr>
@@ -769,7 +1299,7 @@
         <w:rFonts w:ascii="Wingdings" w:hAnsi="Wingdings" w:hint="default"/>
       </w:rPr>
     </w:lvl>
-    <w:lvl w:ilvl="3" w:tplc="04160001" w:tentative="1">
+    <w:lvl w:ilvl="3" w:tplc="04160001">
       <w:start w:val="1"/>
       <w:numFmt w:val="bullet"/>
       <w:lvlText w:val=""/>

</xml_diff>

<commit_message>
finalizando capítulo 5 parte 2
</commit_message>
<xml_diff>
--- a/Entity Framework Core parte 2.docx
+++ b/Entity Framework Core parte 2.docx
@@ -1230,7 +1230,326 @@
           <w:szCs w:val="24"/>
         </w:rPr>
         <w:lastRenderedPageBreak/>
-        <w:t>Assumindo o controle da geração do SQL:</w:t>
+        <w:t xml:space="preserve">Assumindo o controle da geração do </w:t>
+      </w:r>
+      <w:r>
+        <w:rPr>
+          <w:rFonts w:ascii="Arial" w:hAnsi="Arial" w:cs="Arial"/>
+          <w:b/>
+          <w:bCs/>
+          <w:sz w:val="24"/>
+          <w:szCs w:val="24"/>
+        </w:rPr>
+        <w:t>SQL</w:t>
+      </w:r>
+      <w:r>
+        <w:rPr>
+          <w:rFonts w:ascii="Arial" w:hAnsi="Arial" w:cs="Arial"/>
+          <w:sz w:val="24"/>
+          <w:szCs w:val="24"/>
+        </w:rPr>
+        <w:t>:</w:t>
+      </w:r>
+    </w:p>
+    <w:p>
+      <w:pPr>
+        <w:pStyle w:val="PargrafodaLista"/>
+        <w:numPr>
+          <w:ilvl w:val="1"/>
+          <w:numId w:val="1"/>
+        </w:numPr>
+        <w:rPr>
+          <w:rFonts w:ascii="Arial" w:hAnsi="Arial" w:cs="Arial"/>
+          <w:sz w:val="24"/>
+          <w:szCs w:val="24"/>
+        </w:rPr>
+      </w:pPr>
+      <w:proofErr w:type="spellStart"/>
+      <w:r>
+        <w:rPr>
+          <w:rFonts w:ascii="Arial" w:hAnsi="Arial" w:cs="Arial"/>
+          <w:b/>
+          <w:bCs/>
+          <w:sz w:val="24"/>
+          <w:szCs w:val="24"/>
+        </w:rPr>
+        <w:t>FromSql</w:t>
+      </w:r>
+      <w:proofErr w:type="spellEnd"/>
+      <w:r>
+        <w:rPr>
+          <w:rFonts w:ascii="Arial" w:hAnsi="Arial" w:cs="Arial"/>
+          <w:sz w:val="24"/>
+          <w:szCs w:val="24"/>
+        </w:rPr>
+        <w:t xml:space="preserve"> e suas limitações</w:t>
+      </w:r>
+      <w:r>
+        <w:rPr>
+          <w:rFonts w:ascii="Arial" w:hAnsi="Arial" w:cs="Arial"/>
+          <w:sz w:val="24"/>
+          <w:szCs w:val="24"/>
+        </w:rPr>
+        <w:t>:</w:t>
+      </w:r>
+    </w:p>
+    <w:p>
+      <w:pPr>
+        <w:pStyle w:val="PargrafodaLista"/>
+        <w:numPr>
+          <w:ilvl w:val="2"/>
+          <w:numId w:val="1"/>
+        </w:numPr>
+        <w:rPr>
+          <w:rFonts w:ascii="Arial" w:hAnsi="Arial" w:cs="Arial"/>
+          <w:sz w:val="24"/>
+          <w:szCs w:val="24"/>
+        </w:rPr>
+      </w:pPr>
+      <w:hyperlink r:id="rId7" w:history="1">
+        <w:r>
+          <w:rPr>
+            <w:rStyle w:val="Hyperlink"/>
+            <w:rFonts w:ascii="Arial" w:hAnsi="Arial" w:cs="Arial"/>
+            <w:sz w:val="24"/>
+            <w:szCs w:val="24"/>
+          </w:rPr>
+          <w:t>https://docs.microsoft.com/pt-br/ef/core/querying/raw-sql</w:t>
+        </w:r>
+      </w:hyperlink>
+    </w:p>
+    <w:p>
+      <w:pPr>
+        <w:pStyle w:val="PargrafodaLista"/>
+        <w:numPr>
+          <w:ilvl w:val="1"/>
+          <w:numId w:val="1"/>
+        </w:numPr>
+        <w:rPr>
+          <w:rFonts w:ascii="Arial" w:hAnsi="Arial" w:cs="Arial"/>
+          <w:sz w:val="24"/>
+          <w:szCs w:val="24"/>
+        </w:rPr>
+      </w:pPr>
+      <w:r>
+        <w:rPr>
+          <w:rFonts w:ascii="Arial" w:hAnsi="Arial" w:cs="Arial"/>
+          <w:sz w:val="24"/>
+          <w:szCs w:val="24"/>
+        </w:rPr>
+        <w:t xml:space="preserve">A query </w:t>
+      </w:r>
+      <w:r>
+        <w:rPr>
+          <w:rFonts w:ascii="Arial" w:hAnsi="Arial" w:cs="Arial"/>
+          <w:b/>
+          <w:bCs/>
+          <w:sz w:val="24"/>
+          <w:szCs w:val="24"/>
+        </w:rPr>
+        <w:t>SQL</w:t>
+      </w:r>
+      <w:r>
+        <w:rPr>
+          <w:rFonts w:ascii="Arial" w:hAnsi="Arial" w:cs="Arial"/>
+          <w:sz w:val="24"/>
+          <w:szCs w:val="24"/>
+        </w:rPr>
+        <w:t xml:space="preserve"> deve retornar valores para todas as propriedades da entidade.</w:t>
+      </w:r>
+    </w:p>
+    <w:p>
+      <w:pPr>
+        <w:pStyle w:val="PargrafodaLista"/>
+        <w:numPr>
+          <w:ilvl w:val="1"/>
+          <w:numId w:val="1"/>
+        </w:numPr>
+        <w:rPr>
+          <w:rFonts w:ascii="Arial" w:hAnsi="Arial" w:cs="Arial"/>
+          <w:sz w:val="24"/>
+          <w:szCs w:val="24"/>
+        </w:rPr>
+      </w:pPr>
+      <w:r>
+        <w:rPr>
+          <w:rFonts w:ascii="Arial" w:hAnsi="Arial" w:cs="Arial"/>
+          <w:sz w:val="24"/>
+          <w:szCs w:val="24"/>
+        </w:rPr>
+        <w:t xml:space="preserve">Uma query executada pelo </w:t>
+      </w:r>
+      <w:proofErr w:type="spellStart"/>
+      <w:proofErr w:type="gramStart"/>
+      <w:r>
+        <w:rPr>
+          <w:rFonts w:ascii="Arial" w:hAnsi="Arial" w:cs="Arial"/>
+          <w:b/>
+          <w:bCs/>
+          <w:sz w:val="24"/>
+          <w:szCs w:val="24"/>
+        </w:rPr>
+        <w:t>FromSql</w:t>
+      </w:r>
+      <w:proofErr w:type="spellEnd"/>
+      <w:r>
+        <w:rPr>
+          <w:rFonts w:ascii="Arial" w:hAnsi="Arial" w:cs="Arial"/>
+          <w:b/>
+          <w:bCs/>
+          <w:sz w:val="24"/>
+          <w:szCs w:val="24"/>
+        </w:rPr>
+        <w:t>(</w:t>
+      </w:r>
+      <w:proofErr w:type="gramEnd"/>
+      <w:r>
+        <w:rPr>
+          <w:rFonts w:ascii="Arial" w:hAnsi="Arial" w:cs="Arial"/>
+          <w:b/>
+          <w:bCs/>
+          <w:sz w:val="24"/>
+          <w:szCs w:val="24"/>
+        </w:rPr>
+        <w:t>)</w:t>
+      </w:r>
+      <w:r>
+        <w:rPr>
+          <w:rFonts w:ascii="Arial" w:hAnsi="Arial" w:cs="Arial"/>
+          <w:sz w:val="24"/>
+          <w:szCs w:val="24"/>
+        </w:rPr>
+        <w:t xml:space="preserve"> não pode conter dados relacionados.</w:t>
+      </w:r>
+    </w:p>
+    <w:p>
+      <w:pPr>
+        <w:pStyle w:val="PargrafodaLista"/>
+        <w:numPr>
+          <w:ilvl w:val="1"/>
+          <w:numId w:val="1"/>
+        </w:numPr>
+        <w:rPr>
+          <w:rFonts w:ascii="Arial" w:hAnsi="Arial" w:cs="Arial"/>
+          <w:sz w:val="24"/>
+          <w:szCs w:val="24"/>
+        </w:rPr>
+      </w:pPr>
+      <w:r>
+        <w:rPr>
+          <w:rFonts w:ascii="Arial" w:hAnsi="Arial" w:cs="Arial"/>
+          <w:sz w:val="24"/>
+          <w:szCs w:val="24"/>
+        </w:rPr>
+        <w:t xml:space="preserve">Queries </w:t>
+      </w:r>
+      <w:r>
+        <w:rPr>
+          <w:rFonts w:ascii="Arial" w:hAnsi="Arial" w:cs="Arial"/>
+          <w:b/>
+          <w:bCs/>
+          <w:sz w:val="24"/>
+          <w:szCs w:val="24"/>
+        </w:rPr>
+        <w:t>SQL</w:t>
+      </w:r>
+      <w:r>
+        <w:rPr>
+          <w:rFonts w:ascii="Arial" w:hAnsi="Arial" w:cs="Arial"/>
+          <w:sz w:val="24"/>
+          <w:szCs w:val="24"/>
+        </w:rPr>
+        <w:t xml:space="preserve"> só podem ser utilizadas para retornar tipos que são entidades, ou seja, tipos que estão sendo gerenciados pelo </w:t>
+      </w:r>
+      <w:r>
+        <w:rPr>
+          <w:rFonts w:ascii="Arial" w:hAnsi="Arial" w:cs="Arial"/>
+          <w:b/>
+          <w:bCs/>
+          <w:sz w:val="24"/>
+          <w:szCs w:val="24"/>
+        </w:rPr>
+        <w:t>EF</w:t>
+      </w:r>
+      <w:r>
+        <w:rPr>
+          <w:rFonts w:ascii="Arial" w:hAnsi="Arial" w:cs="Arial"/>
+          <w:sz w:val="24"/>
+          <w:szCs w:val="24"/>
+        </w:rPr>
+        <w:t>.</w:t>
+      </w:r>
+    </w:p>
+    <w:p>
+      <w:pPr>
+        <w:pStyle w:val="PargrafodaLista"/>
+        <w:numPr>
+          <w:ilvl w:val="1"/>
+          <w:numId w:val="1"/>
+        </w:numPr>
+        <w:rPr>
+          <w:rFonts w:ascii="Arial" w:hAnsi="Arial" w:cs="Arial"/>
+          <w:sz w:val="24"/>
+          <w:szCs w:val="24"/>
+        </w:rPr>
+      </w:pPr>
+      <w:r>
+        <w:rPr>
+          <w:rFonts w:ascii="Arial" w:hAnsi="Arial" w:cs="Arial"/>
+          <w:sz w:val="24"/>
+          <w:szCs w:val="24"/>
+        </w:rPr>
+        <w:t xml:space="preserve">As colunas que são listadas no </w:t>
+      </w:r>
+      <w:r>
+        <w:rPr>
+          <w:rFonts w:ascii="Arial" w:hAnsi="Arial" w:cs="Arial"/>
+          <w:b/>
+          <w:bCs/>
+          <w:sz w:val="24"/>
+          <w:szCs w:val="24"/>
+        </w:rPr>
+        <w:t>SELECT</w:t>
+      </w:r>
+      <w:r>
+        <w:rPr>
+          <w:rFonts w:ascii="Arial" w:hAnsi="Arial" w:cs="Arial"/>
+          <w:sz w:val="24"/>
+          <w:szCs w:val="24"/>
+        </w:rPr>
+        <w:t xml:space="preserve"> devem possuir o mesmo nome que o nome das propriedades da entidade.</w:t>
+      </w:r>
+    </w:p>
+    <w:p>
+      <w:pPr>
+        <w:pStyle w:val="PargrafodaLista"/>
+        <w:numPr>
+          <w:ilvl w:val="0"/>
+          <w:numId w:val="1"/>
+        </w:numPr>
+        <w:rPr>
+          <w:rFonts w:ascii="Arial" w:hAnsi="Arial" w:cs="Arial"/>
+          <w:sz w:val="24"/>
+          <w:szCs w:val="24"/>
+        </w:rPr>
+      </w:pPr>
+      <w:proofErr w:type="spellStart"/>
+      <w:r>
+        <w:rPr>
+          <w:rFonts w:ascii="Arial" w:hAnsi="Arial" w:cs="Arial"/>
+          <w:sz w:val="24"/>
+          <w:szCs w:val="24"/>
+        </w:rPr>
+        <w:t>Stored</w:t>
+      </w:r>
+      <w:proofErr w:type="spellEnd"/>
+      <w:r>
+        <w:rPr>
+          <w:rFonts w:ascii="Arial" w:hAnsi="Arial" w:cs="Arial"/>
+          <w:sz w:val="24"/>
+          <w:szCs w:val="24"/>
+        </w:rPr>
+        <w:t xml:space="preserve"> Procedures:</w:t>
       </w:r>
     </w:p>
     <w:p>

</xml_diff>

<commit_message>
finalizando aula 6 parte 2 e curso
</commit_message>
<xml_diff>
--- a/Entity Framework Core parte 2.docx
+++ b/Entity Framework Core parte 2.docx
@@ -1565,6 +1565,64 @@
           <w:szCs w:val="24"/>
         </w:rPr>
       </w:pPr>
+      <w:proofErr w:type="spellStart"/>
+      <w:r>
+        <w:rPr>
+          <w:rFonts w:ascii="Arial" w:hAnsi="Arial" w:cs="Arial"/>
+          <w:sz w:val="24"/>
+          <w:szCs w:val="24"/>
+        </w:rPr>
+        <w:t>ExecuteSqlCommand</w:t>
+      </w:r>
+      <w:proofErr w:type="spellEnd"/>
+      <w:r>
+        <w:rPr>
+          <w:rFonts w:ascii="Arial" w:hAnsi="Arial" w:cs="Arial"/>
+          <w:sz w:val="24"/>
+          <w:szCs w:val="24"/>
+        </w:rPr>
+        <w:t>:</w:t>
+      </w:r>
+    </w:p>
+    <w:p>
+      <w:pPr>
+        <w:pStyle w:val="PargrafodaLista"/>
+        <w:numPr>
+          <w:ilvl w:val="2"/>
+          <w:numId w:val="1"/>
+        </w:numPr>
+        <w:rPr>
+          <w:rFonts w:ascii="Arial" w:hAnsi="Arial" w:cs="Arial"/>
+          <w:sz w:val="24"/>
+          <w:szCs w:val="24"/>
+        </w:rPr>
+      </w:pPr>
+      <w:r>
+        <w:rPr>
+          <w:rFonts w:ascii="Arial" w:hAnsi="Arial" w:cs="Arial"/>
+          <w:sz w:val="24"/>
+          <w:szCs w:val="24"/>
+        </w:rPr>
+        <w:t xml:space="preserve">Executa o comando </w:t>
+      </w:r>
+      <w:r>
+        <w:rPr>
+          <w:rFonts w:ascii="Arial" w:hAnsi="Arial" w:cs="Arial"/>
+          <w:b/>
+          <w:bCs/>
+          <w:sz w:val="24"/>
+          <w:szCs w:val="24"/>
+        </w:rPr>
+        <w:t>DDL/DML</w:t>
+      </w:r>
+      <w:r>
+        <w:rPr>
+          <w:rFonts w:ascii="Arial" w:hAnsi="Arial" w:cs="Arial"/>
+          <w:sz w:val="24"/>
+          <w:szCs w:val="24"/>
+        </w:rPr>
+        <w:t xml:space="preserve"> fornecido no banco de dados.</w:t>
+      </w:r>
     </w:p>
     <w:sectPr>
       <w:pgSz w:w="11906" w:h="16838"/>

</xml_diff>